<commit_message>
ex 4 + ex 5
</commit_message>
<xml_diff>
--- a/Lista_Exercicio_C/Arquivo/LISTA DE EXERCÍCIO C 04 - REVISÃO.docx
+++ b/Lista_Exercicio_C/Arquivo/LISTA DE EXERCÍCIO C 04 - REVISÃO.docx
@@ -387,10 +387,7 @@
         </w:numPr>
       </w:pPr>
       <w:r>
-        <w:t>para homens</w:t>
-      </w:r>
-      <w:r>
-        <w:t xml:space="preserve">: </w:t>
+        <w:t xml:space="preserve">para homens: </w:t>
       </w:r>
       <w:r>
         <w:t>(72.7</w:t>
@@ -464,6 +461,12 @@
       <w:r>
         <w:t>Crie um programa em C para ler 50 números e ao final informar quantos números estão no intervalo entre 10 (inclusive) e 100 (inclusive).</w:t>
       </w:r>
+      <w:r>
+        <w:t xml:space="preserve"> Também, </w:t>
+      </w:r>
+      <w:r>
+        <w:t>encontre qual o maior número par digitado pelo usuário.</w:t>
+      </w:r>
     </w:p>
     <w:p>
       <w:pPr>
@@ -473,7 +476,15 @@
         </w:numPr>
       </w:pPr>
       <w:r>
-        <w:t>Faça um programa em C que encontre qual o maior número par digitado pelo usuário. O usuário deve digitar 50 números e ao final o algoritmo deve imprimir o resultado.</w:t>
+        <w:t>Faça um programa em C que calcula e escreve a seguinte soma:</w:t>
+      </w:r>
+    </w:p>
+    <w:p>
+      <w:pPr>
+        <w:ind w:left="720"/>
+      </w:pPr>
+      <w:r>
+        <w:t>soma = 1/1 + 3/2 + 5/3 + 7/4 + ... + 99/50</w:t>
       </w:r>
     </w:p>
     <w:p>
@@ -484,35 +495,8 @@
         </w:numPr>
       </w:pPr>
       <w:r>
-        <w:t>Faça um programa em C que calcula e escreve a seguinte soma:</w:t>
-      </w:r>
-    </w:p>
-    <w:p>
-      <w:pPr>
-        <w:ind w:left="720"/>
-      </w:pPr>
-      <w:r>
-        <w:t>soma = 1/1 + 3/2 + 5/3 + 7/4 + ... + 99/50</w:t>
-      </w:r>
-    </w:p>
-    <w:p>
-      <w:pPr>
-        <w:numPr>
-          <w:ilvl w:val="0"/>
-          <w:numId w:val="1"/>
-        </w:numPr>
-      </w:pPr>
-      <w:r>
         <w:lastRenderedPageBreak/>
-        <w:t xml:space="preserve">Dado um número n inteiro e positivo, dizemos que n é perfeito se n for igual à soma de seus divisores positivos diferentes de n. Construa um programa em C que verifica se um dado número é perfeito. </w:t>
-      </w:r>
-      <w:proofErr w:type="spellStart"/>
-      <w:r>
-        <w:t>Ex</w:t>
-      </w:r>
-      <w:proofErr w:type="spellEnd"/>
-      <w:r>
-        <w:t>: 6 é perfeito, pois 1+2+3 = 6.</w:t>
+        <w:t>Dado um número n inteiro e positivo, dizemos que n é perfeito se n for igual à soma de seus divisores positivos diferentes de n. Construa um programa em C que verifica se um dado número é perfeito. Ex: 6 é perfeito, pois 1+2+3 = 6.</w:t>
       </w:r>
     </w:p>
     <w:p>

</xml_diff>